<commit_message>
Actualización antes de entregar hoy
</commit_message>
<xml_diff>
--- a/Reports/Rdl/SalesInvoice.docx
+++ b/Reports/Rdl/SalesInvoice.docx
@@ -2,50 +2,39 @@
 <file path=word/document.xml><?xml version="1.0" encoding="utf-8"?>
 <w:document xmlns:wpc="http://schemas.microsoft.com/office/word/2010/wordprocessingCanvas" xmlns:cx="http://schemas.microsoft.com/office/drawing/2014/chartex" xmlns:cx1="http://schemas.microsoft.com/office/drawing/2015/9/8/chartex" xmlns:cx2="http://schemas.microsoft.com/office/drawing/2015/10/21/chartex" xmlns:cx3="http://schemas.microsoft.com/office/drawing/2016/5/9/chartex" xmlns:cx4="http://schemas.microsoft.com/office/drawing/2016/5/10/chartex" xmlns:cx5="http://schemas.microsoft.com/office/drawing/2016/5/11/chartex" xmlns:cx6="http://schemas.microsoft.com/office/drawing/2016/5/12/chartex" xmlns:cx7="http://schemas.microsoft.com/office/drawing/2016/5/13/chartex" xmlns:cx8="http://schemas.microsoft.com/office/drawing/2016/5/14/chartex" xmlns:mc="http://schemas.openxmlformats.org/markup-compatibility/2006" xmlns:aink="http://schemas.microsoft.com/office/drawing/2016/ink" xmlns:am3d="http://schemas.microsoft.com/office/drawing/2017/model3d" xmlns:o="urn:schemas-microsoft-com:office:office" xmlns:oel="http://schemas.microsoft.com/office/2019/extlst" xmlns:r="http://schemas.openxmlformats.org/officeDocument/2006/relationships" xmlns:m="http://schemas.openxmlformats.org/officeDocument/2006/math" xmlns:v="urn:schemas-microsoft-com:vml" xmlns:wp14="http://schemas.microsoft.com/office/word/2010/wordprocessingDrawing" xmlns:wp="http://schemas.openxmlformats.org/drawingml/2006/wordprocessingDrawing" xmlns:w10="urn:schemas-microsoft-com:office:word" xmlns:w="http://schemas.openxmlformats.org/wordprocessingml/2006/main" xmlns:w14="http://schemas.microsoft.com/office/word/2010/wordml" xmlns:w15="http://schemas.microsoft.com/office/word/2012/wordml" xmlns:w16cex="http://schemas.microsoft.com/office/word/2018/wordml/cex" xmlns:w16cid="http://schemas.microsoft.com/office/word/2016/wordml/cid" xmlns:w16="http://schemas.microsoft.com/office/word/2018/wordml" xmlns:w16du="http://schemas.microsoft.com/office/word/2023/wordml/word16du" xmlns:w16sdtdh="http://schemas.microsoft.com/office/word/2020/wordml/sdtdatahash" xmlns:w16se="http://schemas.microsoft.com/office/word/2015/wordml/symex" xmlns:wpg="http://schemas.microsoft.com/office/word/2010/wordprocessingGroup" xmlns:wpi="http://schemas.microsoft.com/office/word/2010/wordprocessingInk" xmlns:wne="http://schemas.microsoft.com/office/word/2006/wordml" xmlns:wps="http://schemas.microsoft.com/office/word/2010/wordprocessingShape" mc:Ignorable="w14 w15 w16se w16cid w16 w16cex w16sdtdh wp14">
   <w:body>
-    <w:p>
-      <w:pPr>
-        <w:rPr>
-          <w:u w:val="single"/>
-        </w:rPr>
-      </w:pPr>
-    </w:p>
-    <w:p>
-      <w:pPr>
-        <w:rPr>
-          <w:u w:val="single"/>
-        </w:rPr>
-      </w:pPr>
-    </w:p>
     <w:tbl>
       <w:tblPr>
-        <w:tblStyle w:val="Tablaconcuadrcula"/>
-        <w:tblW w:w="10491" w:type="dxa"/>
-        <w:tblInd w:w="-431" w:type="dxa"/>
+        <w:tblStyle w:val="Tabladelista3-nfasis5"/>
+        <w:tblW w:w="11331" w:type="dxa"/>
+        <w:tblInd w:w="-852" w:type="dxa"/>
         <w:tblLook w:val="04A0" w:firstRow="1" w:lastRow="0" w:firstColumn="1" w:lastColumn="0" w:noHBand="0" w:noVBand="1"/>
       </w:tblPr>
       <w:tblGrid>
-        <w:gridCol w:w="1656"/>
-        <w:gridCol w:w="3377"/>
-        <w:gridCol w:w="1200"/>
-        <w:gridCol w:w="1495"/>
-        <w:gridCol w:w="1521"/>
-        <w:gridCol w:w="1242"/>
+        <w:gridCol w:w="1816"/>
+        <w:gridCol w:w="2276"/>
+        <w:gridCol w:w="1174"/>
+        <w:gridCol w:w="2553"/>
+        <w:gridCol w:w="1009"/>
+        <w:gridCol w:w="1330"/>
+        <w:gridCol w:w="1173"/>
       </w:tblGrid>
       <w:tr>
         <w:trPr>
-          <w:trHeight w:val="663"/>
+          <w:cnfStyle w:val="100000000000" w:firstRow="1" w:lastRow="0" w:firstColumn="0" w:lastColumn="0" w:oddVBand="0" w:evenVBand="0" w:oddHBand="0" w:evenHBand="0" w:firstRowFirstColumn="0" w:firstRowLastColumn="0" w:lastRowFirstColumn="0" w:lastRowLastColumn="0"/>
+          <w:trHeight w:val="685"/>
         </w:trPr>
         <w:tc>
           <w:tcPr>
-            <w:tcW w:w="4885" w:type="dxa"/>
+            <w:cnfStyle w:val="001000000100" w:firstRow="0" w:lastRow="0" w:firstColumn="1" w:lastColumn="0" w:oddVBand="0" w:evenVBand="0" w:oddHBand="0" w:evenHBand="0" w:firstRowFirstColumn="1" w:firstRowLastColumn="0" w:lastRowFirstColumn="0" w:lastRowLastColumn="0"/>
+            <w:tcW w:w="4092" w:type="dxa"/>
             <w:gridSpan w:val="2"/>
           </w:tcPr>
           <w:p>
             <w:pPr>
               <w:jc w:val="center"/>
               <w:rPr>
-                <w:b/>
-                <w:bCs/>
+                <w:b w:val="0"/>
+                <w:bCs w:val="0"/>
                 <w:sz w:val="12"/>
                 <w:szCs w:val="12"/>
               </w:rPr>
@@ -55,16 +44,14 @@
             <w:pPr>
               <w:jc w:val="center"/>
               <w:rPr>
-                <w:b/>
-                <w:bCs/>
+                <w:b w:val="0"/>
+                <w:bCs w:val="0"/>
                 <w:sz w:val="24"/>
                 <w:szCs w:val="24"/>
               </w:rPr>
             </w:pPr>
             <w:r>
               <w:rPr>
-                <w:b/>
-                <w:bCs/>
                 <w:sz w:val="24"/>
                 <w:szCs w:val="24"/>
               </w:rPr>
@@ -74,15 +61,27 @@
         </w:tc>
         <w:tc>
           <w:tcPr>
-            <w:tcW w:w="1211" w:type="dxa"/>
+            <w:tcW w:w="1174" w:type="dxa"/>
             <w:vMerge w:val="restart"/>
           </w:tcPr>
           <w:p>
             <w:pPr>
               <w:jc w:val="center"/>
-              <w:rPr>
-                <w:b/>
-                <w:bCs/>
+              <w:cnfStyle w:val="100000000000" w:firstRow="1" w:lastRow="0" w:firstColumn="0" w:lastColumn="0" w:oddVBand="0" w:evenVBand="0" w:oddHBand="0" w:evenHBand="0" w:firstRowFirstColumn="0" w:firstRowLastColumn="0" w:lastRowFirstColumn="0" w:lastRowLastColumn="0"/>
+              <w:rPr>
+                <w:b w:val="0"/>
+                <w:bCs w:val="0"/>
+                <w:sz w:val="12"/>
+                <w:szCs w:val="12"/>
+              </w:rPr>
+            </w:pPr>
+          </w:p>
+          <w:p>
+            <w:pPr>
+              <w:cnfStyle w:val="100000000000" w:firstRow="1" w:lastRow="0" w:firstColumn="0" w:lastColumn="0" w:oddVBand="0" w:evenVBand="0" w:oddHBand="0" w:evenHBand="0" w:firstRowFirstColumn="0" w:firstRowLastColumn="0" w:lastRowFirstColumn="0" w:lastRowLastColumn="0"/>
+              <w:rPr>
+                <w:b w:val="0"/>
+                <w:bCs w:val="0"/>
                 <w:sz w:val="24"/>
                 <w:szCs w:val="24"/>
               </w:rPr>
@@ -91,17 +90,16 @@
           <w:p>
             <w:pPr>
               <w:jc w:val="center"/>
-              <w:rPr>
-                <w:b/>
-                <w:bCs/>
+              <w:cnfStyle w:val="100000000000" w:firstRow="1" w:lastRow="0" w:firstColumn="0" w:lastColumn="0" w:oddVBand="0" w:evenVBand="0" w:oddHBand="0" w:evenHBand="0" w:firstRowFirstColumn="0" w:firstRowLastColumn="0" w:lastRowFirstColumn="0" w:lastRowLastColumn="0"/>
+              <w:rPr>
+                <w:b w:val="0"/>
+                <w:bCs w:val="0"/>
                 <w:sz w:val="24"/>
                 <w:szCs w:val="24"/>
               </w:rPr>
             </w:pPr>
             <w:r>
               <w:rPr>
-                <w:b/>
-                <w:bCs/>
                 <w:sz w:val="24"/>
                 <w:szCs w:val="24"/>
               </w:rPr>
@@ -111,34 +109,95 @@
         </w:tc>
         <w:tc>
           <w:tcPr>
-            <w:tcW w:w="1575" w:type="dxa"/>
+            <w:tcW w:w="2553" w:type="dxa"/>
             <w:vMerge w:val="restart"/>
           </w:tcPr>
           <w:p>
             <w:pPr>
               <w:jc w:val="center"/>
-              <w:rPr>
-                <w:b/>
-                <w:bCs/>
-                <w:sz w:val="24"/>
-                <w:szCs w:val="24"/>
+              <w:cnfStyle w:val="100000000000" w:firstRow="1" w:lastRow="0" w:firstColumn="0" w:lastColumn="0" w:oddVBand="0" w:evenVBand="0" w:oddHBand="0" w:evenHBand="0" w:firstRowFirstColumn="0" w:firstRowLastColumn="0" w:lastRowFirstColumn="0" w:lastRowLastColumn="0"/>
+              <w:rPr>
+                <w:b w:val="0"/>
+                <w:bCs w:val="0"/>
+                <w:sz w:val="12"/>
+                <w:szCs w:val="12"/>
               </w:rPr>
             </w:pPr>
           </w:p>
           <w:p>
             <w:pPr>
               <w:jc w:val="center"/>
-              <w:rPr>
-                <w:b/>
-                <w:bCs/>
+              <w:cnfStyle w:val="100000000000" w:firstRow="1" w:lastRow="0" w:firstColumn="0" w:lastColumn="0" w:oddVBand="0" w:evenVBand="0" w:oddHBand="0" w:evenHBand="0" w:firstRowFirstColumn="0" w:firstRowLastColumn="0" w:lastRowFirstColumn="0" w:lastRowLastColumn="0"/>
+              <w:rPr>
+                <w:b w:val="0"/>
+                <w:bCs w:val="0"/>
+                <w:sz w:val="24"/>
+                <w:szCs w:val="24"/>
+              </w:rPr>
+            </w:pPr>
+          </w:p>
+          <w:p>
+            <w:pPr>
+              <w:jc w:val="center"/>
+              <w:cnfStyle w:val="100000000000" w:firstRow="1" w:lastRow="0" w:firstColumn="0" w:lastColumn="0" w:oddVBand="0" w:evenVBand="0" w:oddHBand="0" w:evenHBand="0" w:firstRowFirstColumn="0" w:firstRowLastColumn="0" w:lastRowFirstColumn="0" w:lastRowLastColumn="0"/>
+              <w:rPr>
+                <w:b w:val="0"/>
+                <w:bCs w:val="0"/>
                 <w:sz w:val="24"/>
                 <w:szCs w:val="24"/>
               </w:rPr>
             </w:pPr>
             <w:r>
               <w:rPr>
-                <w:b/>
-                <w:bCs/>
+                <w:sz w:val="24"/>
+                <w:szCs w:val="24"/>
+              </w:rPr>
+              <w:t>Ud.</w:t>
+            </w:r>
+          </w:p>
+        </w:tc>
+        <w:tc>
+          <w:tcPr>
+            <w:tcW w:w="1009" w:type="dxa"/>
+            <w:vMerge w:val="restart"/>
+          </w:tcPr>
+          <w:p>
+            <w:pPr>
+              <w:jc w:val="center"/>
+              <w:cnfStyle w:val="100000000000" w:firstRow="1" w:lastRow="0" w:firstColumn="0" w:lastColumn="0" w:oddVBand="0" w:evenVBand="0" w:oddHBand="0" w:evenHBand="0" w:firstRowFirstColumn="0" w:firstRowLastColumn="0" w:lastRowFirstColumn="0" w:lastRowLastColumn="0"/>
+              <w:rPr>
+                <w:b w:val="0"/>
+                <w:bCs w:val="0"/>
+                <w:sz w:val="12"/>
+                <w:szCs w:val="12"/>
+              </w:rPr>
+            </w:pPr>
+          </w:p>
+          <w:p>
+            <w:pPr>
+              <w:jc w:val="center"/>
+              <w:cnfStyle w:val="100000000000" w:firstRow="1" w:lastRow="0" w:firstColumn="0" w:lastColumn="0" w:oddVBand="0" w:evenVBand="0" w:oddHBand="0" w:evenHBand="0" w:firstRowFirstColumn="0" w:firstRowLastColumn="0" w:lastRowFirstColumn="0" w:lastRowLastColumn="0"/>
+              <w:rPr>
+                <w:b w:val="0"/>
+                <w:bCs w:val="0"/>
+                <w:sz w:val="24"/>
+                <w:szCs w:val="24"/>
+              </w:rPr>
+            </w:pPr>
+          </w:p>
+          <w:p>
+            <w:pPr>
+              <w:jc w:val="center"/>
+              <w:cnfStyle w:val="100000000000" w:firstRow="1" w:lastRow="0" w:firstColumn="0" w:lastColumn="0" w:oddVBand="0" w:evenVBand="0" w:oddHBand="0" w:evenHBand="0" w:firstRowFirstColumn="0" w:firstRowLastColumn="0" w:lastRowFirstColumn="0" w:lastRowLastColumn="0"/>
+              <w:rPr>
+                <w:b w:val="0"/>
+                <w:bCs w:val="0"/>
+                <w:sz w:val="24"/>
+                <w:szCs w:val="24"/>
+              </w:rPr>
+            </w:pPr>
+            <w:r>
+              <w:rPr>
                 <w:sz w:val="24"/>
                 <w:szCs w:val="24"/>
               </w:rPr>
@@ -148,15 +207,16 @@
         </w:tc>
         <w:tc>
           <w:tcPr>
-            <w:tcW w:w="1551" w:type="dxa"/>
+            <w:tcW w:w="1330" w:type="dxa"/>
             <w:vMerge w:val="restart"/>
           </w:tcPr>
           <w:p>
             <w:pPr>
               <w:jc w:val="center"/>
-              <w:rPr>
-                <w:b/>
-                <w:bCs/>
+              <w:cnfStyle w:val="100000000000" w:firstRow="1" w:lastRow="0" w:firstColumn="0" w:lastColumn="0" w:oddVBand="0" w:evenVBand="0" w:oddHBand="0" w:evenHBand="0" w:firstRowFirstColumn="0" w:firstRowLastColumn="0" w:lastRowFirstColumn="0" w:lastRowLastColumn="0"/>
+              <w:rPr>
+                <w:b w:val="0"/>
+                <w:bCs w:val="0"/>
                 <w:sz w:val="24"/>
                 <w:szCs w:val="24"/>
               </w:rPr>
@@ -165,17 +225,28 @@
           <w:p>
             <w:pPr>
               <w:jc w:val="center"/>
-              <w:rPr>
-                <w:b/>
-                <w:bCs/>
+              <w:cnfStyle w:val="100000000000" w:firstRow="1" w:lastRow="0" w:firstColumn="0" w:lastColumn="0" w:oddVBand="0" w:evenVBand="0" w:oddHBand="0" w:evenHBand="0" w:firstRowFirstColumn="0" w:firstRowLastColumn="0" w:lastRowFirstColumn="0" w:lastRowLastColumn="0"/>
+              <w:rPr>
+                <w:b w:val="0"/>
+                <w:bCs w:val="0"/>
+                <w:sz w:val="12"/>
+                <w:szCs w:val="12"/>
+              </w:rPr>
+            </w:pPr>
+          </w:p>
+          <w:p>
+            <w:pPr>
+              <w:jc w:val="center"/>
+              <w:cnfStyle w:val="100000000000" w:firstRow="1" w:lastRow="0" w:firstColumn="0" w:lastColumn="0" w:oddVBand="0" w:evenVBand="0" w:oddHBand="0" w:evenHBand="0" w:firstRowFirstColumn="0" w:firstRowLastColumn="0" w:lastRowFirstColumn="0" w:lastRowLastColumn="0"/>
+              <w:rPr>
+                <w:b w:val="0"/>
+                <w:bCs w:val="0"/>
                 <w:sz w:val="24"/>
                 <w:szCs w:val="24"/>
               </w:rPr>
             </w:pPr>
             <w:r>
               <w:rPr>
-                <w:b/>
-                <w:bCs/>
                 <w:sz w:val="24"/>
                 <w:szCs w:val="24"/>
               </w:rPr>
@@ -185,15 +256,16 @@
         </w:tc>
         <w:tc>
           <w:tcPr>
-            <w:tcW w:w="1269" w:type="dxa"/>
+            <w:tcW w:w="1173" w:type="dxa"/>
             <w:vMerge w:val="restart"/>
           </w:tcPr>
           <w:p>
             <w:pPr>
               <w:jc w:val="center"/>
-              <w:rPr>
-                <w:b/>
-                <w:bCs/>
+              <w:cnfStyle w:val="100000000000" w:firstRow="1" w:lastRow="0" w:firstColumn="0" w:lastColumn="0" w:oddVBand="0" w:evenVBand="0" w:oddHBand="0" w:evenHBand="0" w:firstRowFirstColumn="0" w:firstRowLastColumn="0" w:lastRowFirstColumn="0" w:lastRowLastColumn="0"/>
+              <w:rPr>
+                <w:b w:val="0"/>
+                <w:bCs w:val="0"/>
                 <w:sz w:val="24"/>
                 <w:szCs w:val="24"/>
               </w:rPr>
@@ -202,17 +274,28 @@
           <w:p>
             <w:pPr>
               <w:jc w:val="center"/>
-              <w:rPr>
-                <w:b/>
-                <w:bCs/>
+              <w:cnfStyle w:val="100000000000" w:firstRow="1" w:lastRow="0" w:firstColumn="0" w:lastColumn="0" w:oddVBand="0" w:evenVBand="0" w:oddHBand="0" w:evenHBand="0" w:firstRowFirstColumn="0" w:firstRowLastColumn="0" w:lastRowFirstColumn="0" w:lastRowLastColumn="0"/>
+              <w:rPr>
+                <w:b w:val="0"/>
+                <w:bCs w:val="0"/>
+                <w:sz w:val="12"/>
+                <w:szCs w:val="12"/>
+              </w:rPr>
+            </w:pPr>
+          </w:p>
+          <w:p>
+            <w:pPr>
+              <w:jc w:val="center"/>
+              <w:cnfStyle w:val="100000000000" w:firstRow="1" w:lastRow="0" w:firstColumn="0" w:lastColumn="0" w:oddVBand="0" w:evenVBand="0" w:oddHBand="0" w:evenHBand="0" w:firstRowFirstColumn="0" w:firstRowLastColumn="0" w:lastRowFirstColumn="0" w:lastRowLastColumn="0"/>
+              <w:rPr>
+                <w:b w:val="0"/>
+                <w:bCs w:val="0"/>
                 <w:sz w:val="24"/>
                 <w:szCs w:val="24"/>
               </w:rPr>
             </w:pPr>
             <w:r>
               <w:rPr>
-                <w:b/>
-                <w:bCs/>
                 <w:sz w:val="24"/>
                 <w:szCs w:val="24"/>
               </w:rPr>
@@ -223,26 +306,41 @@
       </w:tr>
       <w:tr>
         <w:trPr>
-          <w:trHeight w:val="403"/>
+          <w:cnfStyle w:val="000000100000" w:firstRow="0" w:lastRow="0" w:firstColumn="0" w:lastColumn="0" w:oddVBand="0" w:evenVBand="0" w:oddHBand="1" w:evenHBand="0" w:firstRowFirstColumn="0" w:firstRowLastColumn="0" w:lastRowFirstColumn="0" w:lastRowLastColumn="0"/>
+          <w:trHeight w:val="530"/>
         </w:trPr>
         <w:tc>
           <w:tcPr>
-            <w:tcW w:w="1265" w:type="dxa"/>
+            <w:cnfStyle w:val="001000000000" w:firstRow="0" w:lastRow="0" w:firstColumn="1" w:lastColumn="0" w:oddVBand="0" w:evenVBand="0" w:oddHBand="0" w:evenHBand="0" w:firstRowFirstColumn="0" w:firstRowLastColumn="0" w:lastRowFirstColumn="0" w:lastRowLastColumn="0"/>
+            <w:tcW w:w="1816" w:type="dxa"/>
+            <w:shd w:val="clear" w:color="auto" w:fill="2E74B5" w:themeFill="accent5" w:themeFillShade="BF"/>
           </w:tcPr>
           <w:p>
             <w:pPr>
               <w:jc w:val="center"/>
               <w:rPr>
-                <w:b/>
-                <w:bCs/>
+                <w:b w:val="0"/>
+                <w:bCs w:val="0"/>
+                <w:color w:val="FFFFFF" w:themeColor="background1"/>
+                <w:sz w:val="8"/>
+                <w:szCs w:val="8"/>
+              </w:rPr>
+            </w:pPr>
+          </w:p>
+          <w:p>
+            <w:pPr>
+              <w:jc w:val="center"/>
+              <w:rPr>
+                <w:b w:val="0"/>
+                <w:bCs w:val="0"/>
+                <w:color w:val="FFFFFF" w:themeColor="background1"/>
                 <w:sz w:val="24"/>
                 <w:szCs w:val="24"/>
               </w:rPr>
             </w:pPr>
             <w:r>
               <w:rPr>
-                <w:b/>
-                <w:bCs/>
+                <w:color w:val="FFFFFF" w:themeColor="background1"/>
                 <w:sz w:val="24"/>
                 <w:szCs w:val="24"/>
               </w:rPr>
@@ -252,14 +350,30 @@
         </w:tc>
         <w:tc>
           <w:tcPr>
-            <w:tcW w:w="3620" w:type="dxa"/>
+            <w:tcW w:w="2276" w:type="dxa"/>
+            <w:shd w:val="clear" w:color="auto" w:fill="2E74B5" w:themeFill="accent5" w:themeFillShade="BF"/>
           </w:tcPr>
           <w:p>
             <w:pPr>
               <w:jc w:val="center"/>
+              <w:cnfStyle w:val="000000100000" w:firstRow="0" w:lastRow="0" w:firstColumn="0" w:lastColumn="0" w:oddVBand="0" w:evenVBand="0" w:oddHBand="1" w:evenHBand="0" w:firstRowFirstColumn="0" w:firstRowLastColumn="0" w:lastRowFirstColumn="0" w:lastRowLastColumn="0"/>
               <w:rPr>
                 <w:b/>
                 <w:bCs/>
+                <w:color w:val="FFFFFF" w:themeColor="background1"/>
+                <w:sz w:val="8"/>
+                <w:szCs w:val="8"/>
+              </w:rPr>
+            </w:pPr>
+          </w:p>
+          <w:p>
+            <w:pPr>
+              <w:jc w:val="center"/>
+              <w:cnfStyle w:val="000000100000" w:firstRow="0" w:lastRow="0" w:firstColumn="0" w:lastColumn="0" w:oddVBand="0" w:evenVBand="0" w:oddHBand="1" w:evenHBand="0" w:firstRowFirstColumn="0" w:firstRowLastColumn="0" w:lastRowFirstColumn="0" w:lastRowLastColumn="0"/>
+              <w:rPr>
+                <w:b/>
+                <w:bCs/>
+                <w:color w:val="FFFFFF" w:themeColor="background1"/>
                 <w:sz w:val="24"/>
                 <w:szCs w:val="24"/>
               </w:rPr>
@@ -268,6 +382,7 @@
               <w:rPr>
                 <w:b/>
                 <w:bCs/>
+                <w:color w:val="FFFFFF" w:themeColor="background1"/>
                 <w:sz w:val="24"/>
                 <w:szCs w:val="24"/>
               </w:rPr>
@@ -277,15 +392,17 @@
         </w:tc>
         <w:tc>
           <w:tcPr>
-            <w:tcW w:w="1211" w:type="dxa"/>
+            <w:tcW w:w="1174" w:type="dxa"/>
             <w:vMerge/>
           </w:tcPr>
           <w:p>
             <w:pPr>
               <w:jc w:val="center"/>
+              <w:cnfStyle w:val="000000100000" w:firstRow="0" w:lastRow="0" w:firstColumn="0" w:lastColumn="0" w:oddVBand="0" w:evenVBand="0" w:oddHBand="1" w:evenHBand="0" w:firstRowFirstColumn="0" w:firstRowLastColumn="0" w:lastRowFirstColumn="0" w:lastRowLastColumn="0"/>
               <w:rPr>
                 <w:b/>
                 <w:bCs/>
+                <w:color w:val="FFFFFF" w:themeColor="background1"/>
                 <w:sz w:val="24"/>
                 <w:szCs w:val="24"/>
               </w:rPr>
@@ -294,15 +411,17 @@
         </w:tc>
         <w:tc>
           <w:tcPr>
-            <w:tcW w:w="1575" w:type="dxa"/>
+            <w:tcW w:w="2553" w:type="dxa"/>
             <w:vMerge/>
           </w:tcPr>
           <w:p>
             <w:pPr>
               <w:jc w:val="center"/>
+              <w:cnfStyle w:val="000000100000" w:firstRow="0" w:lastRow="0" w:firstColumn="0" w:lastColumn="0" w:oddVBand="0" w:evenVBand="0" w:oddHBand="1" w:evenHBand="0" w:firstRowFirstColumn="0" w:firstRowLastColumn="0" w:lastRowFirstColumn="0" w:lastRowLastColumn="0"/>
               <w:rPr>
                 <w:b/>
                 <w:bCs/>
+                <w:color w:val="FFFFFF" w:themeColor="background1"/>
                 <w:sz w:val="24"/>
                 <w:szCs w:val="24"/>
               </w:rPr>
@@ -311,15 +430,17 @@
         </w:tc>
         <w:tc>
           <w:tcPr>
-            <w:tcW w:w="1551" w:type="dxa"/>
+            <w:tcW w:w="1009" w:type="dxa"/>
             <w:vMerge/>
           </w:tcPr>
           <w:p>
             <w:pPr>
               <w:jc w:val="center"/>
+              <w:cnfStyle w:val="000000100000" w:firstRow="0" w:lastRow="0" w:firstColumn="0" w:lastColumn="0" w:oddVBand="0" w:evenVBand="0" w:oddHBand="1" w:evenHBand="0" w:firstRowFirstColumn="0" w:firstRowLastColumn="0" w:lastRowFirstColumn="0" w:lastRowLastColumn="0"/>
               <w:rPr>
                 <w:b/>
                 <w:bCs/>
+                <w:color w:val="FFFFFF" w:themeColor="background1"/>
                 <w:sz w:val="24"/>
                 <w:szCs w:val="24"/>
               </w:rPr>
@@ -328,15 +449,36 @@
         </w:tc>
         <w:tc>
           <w:tcPr>
-            <w:tcW w:w="1269" w:type="dxa"/>
+            <w:tcW w:w="1330" w:type="dxa"/>
             <w:vMerge/>
           </w:tcPr>
           <w:p>
             <w:pPr>
               <w:jc w:val="center"/>
+              <w:cnfStyle w:val="000000100000" w:firstRow="0" w:lastRow="0" w:firstColumn="0" w:lastColumn="0" w:oddVBand="0" w:evenVBand="0" w:oddHBand="1" w:evenHBand="0" w:firstRowFirstColumn="0" w:firstRowLastColumn="0" w:lastRowFirstColumn="0" w:lastRowLastColumn="0"/>
               <w:rPr>
                 <w:b/>
                 <w:bCs/>
+                <w:color w:val="FFFFFF" w:themeColor="background1"/>
+                <w:sz w:val="24"/>
+                <w:szCs w:val="24"/>
+              </w:rPr>
+            </w:pPr>
+          </w:p>
+        </w:tc>
+        <w:tc>
+          <w:tcPr>
+            <w:tcW w:w="1173" w:type="dxa"/>
+            <w:vMerge/>
+          </w:tcPr>
+          <w:p>
+            <w:pPr>
+              <w:jc w:val="center"/>
+              <w:cnfStyle w:val="000000100000" w:firstRow="0" w:lastRow="0" w:firstColumn="0" w:lastColumn="0" w:oddVBand="0" w:evenVBand="0" w:oddHBand="1" w:evenHBand="0" w:firstRowFirstColumn="0" w:firstRowLastColumn="0" w:lastRowFirstColumn="0" w:lastRowLastColumn="0"/>
+              <w:rPr>
+                <w:b/>
+                <w:bCs/>
+                <w:color w:val="FFFFFF" w:themeColor="background1"/>
                 <w:sz w:val="24"/>
                 <w:szCs w:val="24"/>
               </w:rPr>
@@ -346,31 +488,55 @@
       </w:tr>
       <w:sdt>
         <w:sdtPr>
+          <w:rPr>
+            <w:sz w:val="24"/>
+            <w:szCs w:val="24"/>
+          </w:rPr>
           <w:alias w:val="#Nav: /SalesHeader/Sales_Line"/>
           <w:tag w:val="#Nav: InvoiceSales/50501"/>
-          <w:id w:val="1708909186"/>
+          <w:id w:val="881607044"/>
           <w15:dataBinding w:prefixMappings="xmlns:ns0='urn:microsoft-dynamics-nav/reports/InvoiceSales/50501/'" w:xpath="/ns0:NavWordReportXmlPart[1]/ns0:SalesHeader[1]/ns0:Sales_Line" w:storeItemID="{E0B58665-9497-47F8-8A52-3F44956392F2}"/>
           <w15:repeatingSection/>
         </w:sdtPr>
+        <w:sdtEndPr>
+          <w:rPr>
+            <w:b w:val="0"/>
+            <w:bCs w:val="0"/>
+          </w:rPr>
+        </w:sdtEndPr>
         <w:sdtContent>
           <w:sdt>
             <w:sdtPr>
-              <w:id w:val="337052383"/>
+              <w:rPr>
+                <w:sz w:val="24"/>
+                <w:szCs w:val="24"/>
+              </w:rPr>
+              <w:id w:val="1639755438"/>
               <w:placeholder>
                 <w:docPart w:val="DefaultPlaceholder_-1854013435"/>
               </w:placeholder>
               <w15:repeatingSectionItem/>
             </w:sdtPr>
+            <w:sdtEndPr>
+              <w:rPr>
+                <w:b w:val="0"/>
+                <w:bCs w:val="0"/>
+              </w:rPr>
+            </w:sdtEndPr>
             <w:sdtContent>
               <w:tr>
                 <w:trPr>
-                  <w:trHeight w:val="653"/>
+                  <w:trHeight w:val="530"/>
                 </w:trPr>
                 <w:sdt>
                   <w:sdtPr>
+                    <w:rPr>
+                      <w:sz w:val="24"/>
+                      <w:szCs w:val="24"/>
+                    </w:rPr>
                     <w:alias w:val="#Nav: /SalesHeader/Sales_Line/CodigoProducto"/>
                     <w:tag w:val="#Nav: InvoiceSales/50501"/>
-                    <w:id w:val="-2131074559"/>
+                    <w:id w:val="-1091764212"/>
                     <w:placeholder>
                       <w:docPart w:val="DefaultPlaceholder_-1854013440"/>
                     </w:placeholder>
@@ -380,11 +546,22 @@
                   <w:sdtContent>
                     <w:tc>
                       <w:tcPr>
-                        <w:tcW w:w="1265" w:type="dxa"/>
+                        <w:cnfStyle w:val="001000000000" w:firstRow="0" w:lastRow="0" w:firstColumn="1" w:lastColumn="0" w:oddVBand="0" w:evenVBand="0" w:oddHBand="0" w:evenHBand="0" w:firstRowFirstColumn="0" w:firstRowLastColumn="0" w:lastRowFirstColumn="0" w:lastRowLastColumn="0"/>
+                        <w:tcW w:w="1816" w:type="dxa"/>
                       </w:tcPr>
                       <w:p>
+                        <w:pPr>
+                          <w:rPr>
+                            <w:sz w:val="24"/>
+                            <w:szCs w:val="24"/>
+                          </w:rPr>
+                        </w:pPr>
                         <w:proofErr w:type="spellStart"/>
                         <w:r>
+                          <w:rPr>
+                            <w:sz w:val="24"/>
+                            <w:szCs w:val="24"/>
+                          </w:rPr>
                           <w:t>CodigoProducto</w:t>
                         </w:r>
                         <w:proofErr w:type="spellEnd"/>
@@ -394,9 +571,13 @@
                 </w:sdt>
                 <w:sdt>
                   <w:sdtPr>
+                    <w:rPr>
+                      <w:sz w:val="24"/>
+                      <w:szCs w:val="24"/>
+                    </w:rPr>
                     <w:alias w:val="#Nav: /SalesHeader/Sales_Line/Descripcion"/>
                     <w:tag w:val="#Nav: InvoiceSales/50501"/>
-                    <w:id w:val="-239946926"/>
+                    <w:id w:val="1456986199"/>
                     <w:placeholder>
                       <w:docPart w:val="DefaultPlaceholder_-1854013440"/>
                     </w:placeholder>
@@ -406,11 +587,22 @@
                   <w:sdtContent>
                     <w:tc>
                       <w:tcPr>
-                        <w:tcW w:w="3620" w:type="dxa"/>
+                        <w:tcW w:w="2276" w:type="dxa"/>
                       </w:tcPr>
                       <w:p>
+                        <w:pPr>
+                          <w:cnfStyle w:val="000000000000" w:firstRow="0" w:lastRow="0" w:firstColumn="0" w:lastColumn="0" w:oddVBand="0" w:evenVBand="0" w:oddHBand="0" w:evenHBand="0" w:firstRowFirstColumn="0" w:firstRowLastColumn="0" w:lastRowFirstColumn="0" w:lastRowLastColumn="0"/>
+                          <w:rPr>
+                            <w:sz w:val="24"/>
+                            <w:szCs w:val="24"/>
+                          </w:rPr>
+                        </w:pPr>
                         <w:proofErr w:type="spellStart"/>
                         <w:r>
+                          <w:rPr>
+                            <w:sz w:val="24"/>
+                            <w:szCs w:val="24"/>
+                          </w:rPr>
                           <w:t>Descripcion</w:t>
                         </w:r>
                         <w:proofErr w:type="spellEnd"/>
@@ -420,9 +612,13 @@
                 </w:sdt>
                 <w:sdt>
                   <w:sdtPr>
+                    <w:rPr>
+                      <w:sz w:val="24"/>
+                      <w:szCs w:val="24"/>
+                    </w:rPr>
                     <w:alias w:val="#Nav: /SalesHeader/Sales_Line/Cantidad"/>
                     <w:tag w:val="#Nav: InvoiceSales/50501"/>
-                    <w:id w:val="236439154"/>
+                    <w:id w:val="871422641"/>
                     <w:placeholder>
                       <w:docPart w:val="DefaultPlaceholder_-1854013440"/>
                     </w:placeholder>
@@ -432,10 +628,21 @@
                   <w:sdtContent>
                     <w:tc>
                       <w:tcPr>
-                        <w:tcW w:w="1211" w:type="dxa"/>
+                        <w:tcW w:w="1174" w:type="dxa"/>
                       </w:tcPr>
                       <w:p>
+                        <w:pPr>
+                          <w:cnfStyle w:val="000000000000" w:firstRow="0" w:lastRow="0" w:firstColumn="0" w:lastColumn="0" w:oddVBand="0" w:evenVBand="0" w:oddHBand="0" w:evenHBand="0" w:firstRowFirstColumn="0" w:firstRowLastColumn="0" w:lastRowFirstColumn="0" w:lastRowLastColumn="0"/>
+                          <w:rPr>
+                            <w:sz w:val="24"/>
+                            <w:szCs w:val="24"/>
+                          </w:rPr>
+                        </w:pPr>
                         <w:r>
+                          <w:rPr>
+                            <w:sz w:val="24"/>
+                            <w:szCs w:val="24"/>
+                          </w:rPr>
                           <w:t>Cantidad</w:t>
                         </w:r>
                       </w:p>
@@ -444,9 +651,54 @@
                 </w:sdt>
                 <w:sdt>
                   <w:sdtPr>
+                    <w:rPr>
+                      <w:sz w:val="24"/>
+                      <w:szCs w:val="24"/>
+                    </w:rPr>
+                    <w:alias w:val="#Nav: /SalesHeader/Sales_Line/Unit_of_Measure_Code"/>
+                    <w:tag w:val="#Nav: InvoiceSales/50501"/>
+                    <w:id w:val="-612669211"/>
+                    <w:placeholder>
+                      <w:docPart w:val="DefaultPlaceholder_-1854013440"/>
+                    </w:placeholder>
+                    <w:dataBinding w:prefixMappings="xmlns:ns0='urn:microsoft-dynamics-nav/reports/InvoiceSales/50501/'" w:xpath="/ns0:NavWordReportXmlPart[1]/ns0:SalesHeader[1]/ns0:Sales_Line[1]/ns0:Unit_of_Measure_Code[1]" w:storeItemID="{E0B58665-9497-47F8-8A52-3F44956392F2}"/>
+                    <w:text/>
+                  </w:sdtPr>
+                  <w:sdtContent>
+                    <w:tc>
+                      <w:tcPr>
+                        <w:tcW w:w="2553" w:type="dxa"/>
+                      </w:tcPr>
+                      <w:p>
+                        <w:pPr>
+                          <w:cnfStyle w:val="000000000000" w:firstRow="0" w:lastRow="0" w:firstColumn="0" w:lastColumn="0" w:oddVBand="0" w:evenVBand="0" w:oddHBand="0" w:evenHBand="0" w:firstRowFirstColumn="0" w:firstRowLastColumn="0" w:lastRowFirstColumn="0" w:lastRowLastColumn="0"/>
+                          <w:rPr>
+                            <w:sz w:val="24"/>
+                            <w:szCs w:val="24"/>
+                          </w:rPr>
+                        </w:pPr>
+                        <w:proofErr w:type="spellStart"/>
+                        <w:r>
+                          <w:rPr>
+                            <w:sz w:val="24"/>
+                            <w:szCs w:val="24"/>
+                          </w:rPr>
+                          <w:t>Unit_of_Measure_Code</w:t>
+                        </w:r>
+                        <w:proofErr w:type="spellEnd"/>
+                      </w:p>
+                    </w:tc>
+                  </w:sdtContent>
+                </w:sdt>
+                <w:sdt>
+                  <w:sdtPr>
+                    <w:rPr>
+                      <w:sz w:val="24"/>
+                      <w:szCs w:val="24"/>
+                    </w:rPr>
                     <w:alias w:val="#Nav: /SalesHeader/Sales_Line/Precio"/>
                     <w:tag w:val="#Nav: InvoiceSales/50501"/>
-                    <w:id w:val="-1439135397"/>
+                    <w:id w:val="1875033281"/>
                     <w:placeholder>
                       <w:docPart w:val="DefaultPlaceholder_-1854013440"/>
                     </w:placeholder>
@@ -456,10 +708,21 @@
                   <w:sdtContent>
                     <w:tc>
                       <w:tcPr>
-                        <w:tcW w:w="1575" w:type="dxa"/>
+                        <w:tcW w:w="1009" w:type="dxa"/>
                       </w:tcPr>
                       <w:p>
+                        <w:pPr>
+                          <w:cnfStyle w:val="000000000000" w:firstRow="0" w:lastRow="0" w:firstColumn="0" w:lastColumn="0" w:oddVBand="0" w:evenVBand="0" w:oddHBand="0" w:evenHBand="0" w:firstRowFirstColumn="0" w:firstRowLastColumn="0" w:lastRowFirstColumn="0" w:lastRowLastColumn="0"/>
+                          <w:rPr>
+                            <w:sz w:val="24"/>
+                            <w:szCs w:val="24"/>
+                          </w:rPr>
+                        </w:pPr>
                         <w:r>
+                          <w:rPr>
+                            <w:sz w:val="24"/>
+                            <w:szCs w:val="24"/>
+                          </w:rPr>
                           <w:t>Precio</w:t>
                         </w:r>
                       </w:p>
@@ -468,9 +731,13 @@
                 </w:sdt>
                 <w:sdt>
                   <w:sdtPr>
+                    <w:rPr>
+                      <w:sz w:val="24"/>
+                      <w:szCs w:val="24"/>
+                    </w:rPr>
                     <w:alias w:val="#Nav: /SalesHeader/Sales_Line/Descuento"/>
                     <w:tag w:val="#Nav: InvoiceSales/50501"/>
-                    <w:id w:val="210228432"/>
+                    <w:id w:val="-1794516559"/>
                     <w:placeholder>
                       <w:docPart w:val="DefaultPlaceholder_-1854013440"/>
                     </w:placeholder>
@@ -480,10 +747,21 @@
                   <w:sdtContent>
                     <w:tc>
                       <w:tcPr>
-                        <w:tcW w:w="1551" w:type="dxa"/>
+                        <w:tcW w:w="1330" w:type="dxa"/>
                       </w:tcPr>
                       <w:p>
+                        <w:pPr>
+                          <w:cnfStyle w:val="000000000000" w:firstRow="0" w:lastRow="0" w:firstColumn="0" w:lastColumn="0" w:oddVBand="0" w:evenVBand="0" w:oddHBand="0" w:evenHBand="0" w:firstRowFirstColumn="0" w:firstRowLastColumn="0" w:lastRowFirstColumn="0" w:lastRowLastColumn="0"/>
+                          <w:rPr>
+                            <w:sz w:val="24"/>
+                            <w:szCs w:val="24"/>
+                          </w:rPr>
+                        </w:pPr>
                         <w:r>
+                          <w:rPr>
+                            <w:sz w:val="24"/>
+                            <w:szCs w:val="24"/>
+                          </w:rPr>
                           <w:t>Descuento</w:t>
                         </w:r>
                       </w:p>
@@ -492,9 +770,13 @@
                 </w:sdt>
                 <w:sdt>
                   <w:sdtPr>
+                    <w:rPr>
+                      <w:sz w:val="24"/>
+                      <w:szCs w:val="24"/>
+                    </w:rPr>
                     <w:alias w:val="#Nav: /SalesHeader/Sales_Line/Importe"/>
                     <w:tag w:val="#Nav: InvoiceSales/50501"/>
-                    <w:id w:val="-1491321468"/>
+                    <w:id w:val="83884568"/>
                     <w:placeholder>
                       <w:docPart w:val="DefaultPlaceholder_-1854013440"/>
                     </w:placeholder>
@@ -504,10 +786,21 @@
                   <w:sdtContent>
                     <w:tc>
                       <w:tcPr>
-                        <w:tcW w:w="1269" w:type="dxa"/>
+                        <w:tcW w:w="1173" w:type="dxa"/>
                       </w:tcPr>
                       <w:p>
+                        <w:pPr>
+                          <w:cnfStyle w:val="000000000000" w:firstRow="0" w:lastRow="0" w:firstColumn="0" w:lastColumn="0" w:oddVBand="0" w:evenVBand="0" w:oddHBand="0" w:evenHBand="0" w:firstRowFirstColumn="0" w:firstRowLastColumn="0" w:lastRowFirstColumn="0" w:lastRowLastColumn="0"/>
+                          <w:rPr>
+                            <w:sz w:val="24"/>
+                            <w:szCs w:val="24"/>
+                          </w:rPr>
+                        </w:pPr>
                         <w:r>
+                          <w:rPr>
+                            <w:sz w:val="24"/>
+                            <w:szCs w:val="24"/>
+                          </w:rPr>
                           <w:t>Importe</w:t>
                         </w:r>
                       </w:p>
@@ -527,18 +820,11 @@
         </w:rPr>
       </w:pPr>
     </w:p>
-    <w:p>
-      <w:pPr>
-        <w:rPr>
-          <w:u w:val="single"/>
-        </w:rPr>
-      </w:pPr>
-    </w:p>
     <w:tbl>
       <w:tblPr>
         <w:tblStyle w:val="Tablaconcuadrcula"/>
+        <w:tblpPr w:leftFromText="141" w:rightFromText="141" w:vertAnchor="text" w:horzAnchor="margin" w:tblpXSpec="center" w:tblpY="204"/>
         <w:tblW w:w="10491" w:type="dxa"/>
-        <w:tblInd w:w="-431" w:type="dxa"/>
         <w:tblLook w:val="04A0" w:firstRow="1" w:lastRow="0" w:firstColumn="1" w:lastColumn="0" w:noHBand="0" w:noVBand="1"/>
       </w:tblPr>
       <w:tblGrid>
@@ -554,6 +840,7 @@
         <w:tc>
           <w:tcPr>
             <w:tcW w:w="2838" w:type="dxa"/>
+            <w:shd w:val="clear" w:color="auto" w:fill="5B9BD5" w:themeFill="accent5"/>
           </w:tcPr>
           <w:p>
             <w:pPr>
@@ -561,6 +848,7 @@
               <w:rPr>
                 <w:b/>
                 <w:bCs/>
+                <w:color w:val="FFFFFF" w:themeColor="background1"/>
                 <w:sz w:val="24"/>
                 <w:szCs w:val="24"/>
               </w:rPr>
@@ -572,6 +860,7 @@
               <w:rPr>
                 <w:b/>
                 <w:bCs/>
+                <w:color w:val="FFFFFF" w:themeColor="background1"/>
                 <w:sz w:val="24"/>
                 <w:szCs w:val="24"/>
               </w:rPr>
@@ -580,6 +869,7 @@
               <w:rPr>
                 <w:b/>
                 <w:bCs/>
+                <w:color w:val="FFFFFF" w:themeColor="background1"/>
                 <w:sz w:val="24"/>
                 <w:szCs w:val="24"/>
               </w:rPr>
@@ -590,6 +880,7 @@
         <w:tc>
           <w:tcPr>
             <w:tcW w:w="2407" w:type="dxa"/>
+            <w:shd w:val="clear" w:color="auto" w:fill="5B9BD5" w:themeFill="accent5"/>
           </w:tcPr>
           <w:p>
             <w:pPr>
@@ -597,6 +888,7 @@
               <w:rPr>
                 <w:b/>
                 <w:bCs/>
+                <w:color w:val="FFFFFF" w:themeColor="background1"/>
                 <w:sz w:val="24"/>
                 <w:szCs w:val="24"/>
               </w:rPr>
@@ -608,6 +900,7 @@
               <w:rPr>
                 <w:b/>
                 <w:bCs/>
+                <w:color w:val="FFFFFF" w:themeColor="background1"/>
                 <w:sz w:val="24"/>
                 <w:szCs w:val="24"/>
               </w:rPr>
@@ -616,6 +909,7 @@
               <w:rPr>
                 <w:b/>
                 <w:bCs/>
+                <w:color w:val="FFFFFF" w:themeColor="background1"/>
                 <w:sz w:val="24"/>
                 <w:szCs w:val="24"/>
               </w:rPr>
@@ -626,6 +920,7 @@
               <w:rPr>
                 <w:b/>
                 <w:bCs/>
+                <w:color w:val="FFFFFF" w:themeColor="background1"/>
                 <w:sz w:val="24"/>
                 <w:szCs w:val="24"/>
               </w:rPr>
@@ -637,6 +932,7 @@
         <w:tc>
           <w:tcPr>
             <w:tcW w:w="2407" w:type="dxa"/>
+            <w:shd w:val="clear" w:color="auto" w:fill="5B9BD5" w:themeFill="accent5"/>
           </w:tcPr>
           <w:p>
             <w:pPr>
@@ -644,6 +940,7 @@
               <w:rPr>
                 <w:b/>
                 <w:bCs/>
+                <w:color w:val="FFFFFF" w:themeColor="background1"/>
                 <w:sz w:val="24"/>
                 <w:szCs w:val="24"/>
               </w:rPr>
@@ -655,6 +952,7 @@
               <w:rPr>
                 <w:b/>
                 <w:bCs/>
+                <w:color w:val="FFFFFF" w:themeColor="background1"/>
                 <w:sz w:val="24"/>
                 <w:szCs w:val="24"/>
               </w:rPr>
@@ -663,6 +961,7 @@
               <w:rPr>
                 <w:b/>
                 <w:bCs/>
+                <w:color w:val="FFFFFF" w:themeColor="background1"/>
                 <w:sz w:val="24"/>
                 <w:szCs w:val="24"/>
               </w:rPr>
@@ -673,6 +972,7 @@
               <w:rPr>
                 <w:b/>
                 <w:bCs/>
+                <w:color w:val="FFFFFF" w:themeColor="background1"/>
                 <w:sz w:val="24"/>
                 <w:szCs w:val="24"/>
               </w:rPr>
@@ -684,6 +984,7 @@
         <w:tc>
           <w:tcPr>
             <w:tcW w:w="2839" w:type="dxa"/>
+            <w:shd w:val="clear" w:color="auto" w:fill="5B9BD5" w:themeFill="accent5"/>
           </w:tcPr>
           <w:p>
             <w:pPr>
@@ -691,6 +992,7 @@
               <w:rPr>
                 <w:b/>
                 <w:bCs/>
+                <w:color w:val="FFFFFF" w:themeColor="background1"/>
                 <w:sz w:val="24"/>
                 <w:szCs w:val="24"/>
               </w:rPr>
@@ -702,6 +1004,7 @@
               <w:rPr>
                 <w:b/>
                 <w:bCs/>
+                <w:color w:val="FFFFFF" w:themeColor="background1"/>
                 <w:sz w:val="24"/>
                 <w:szCs w:val="24"/>
               </w:rPr>
@@ -710,6 +1013,7 @@
               <w:rPr>
                 <w:b/>
                 <w:bCs/>
+                <w:color w:val="FFFFFF" w:themeColor="background1"/>
                 <w:sz w:val="24"/>
                 <w:szCs w:val="24"/>
               </w:rPr>
@@ -731,7 +1035,7 @@
             <w:sdtPr>
               <w:id w:val="-773863284"/>
               <w:placeholder>
-                <w:docPart w:val="DefaultPlaceholder_-1854013435"/>
+                <w:docPart w:val="6BDF2C3F534E431298918567680009D7"/>
               </w:placeholder>
               <w15:repeatingSectionItem/>
             </w:sdtPr>
@@ -746,7 +1050,7 @@
                     <w:tag w:val="#Nav: InvoiceSales/50501"/>
                     <w:id w:val="-1371997551"/>
                     <w:placeholder>
-                      <w:docPart w:val="DefaultPlaceholder_-1854013440"/>
+                      <w:docPart w:val="869F2C5B84BB46F084A9A770110E46B9"/>
                     </w:placeholder>
                     <w:dataBinding w:prefixMappings="xmlns:ns0='urn:microsoft-dynamics-nav/reports/InvoiceSales/50501/'" w:xpath="/ns0:NavWordReportXmlPart[1]/ns0:SalesHeader[1]/ns0:Sales_Line[1]/ns0:BaseImponible[1]" w:storeItemID="{E0B58665-9497-47F8-8A52-3F44956392F2}"/>
                     <w:text/>
@@ -772,7 +1076,7 @@
                     <w:tag w:val="#Nav: InvoiceSales/50501"/>
                     <w:id w:val="-38439252"/>
                     <w:placeholder>
-                      <w:docPart w:val="DefaultPlaceholder_-1854013440"/>
+                      <w:docPart w:val="869F2C5B84BB46F084A9A770110E46B9"/>
                     </w:placeholder>
                     <w:dataBinding w:prefixMappings="xmlns:ns0='urn:microsoft-dynamics-nav/reports/InvoiceSales/50501/'" w:xpath="/ns0:NavWordReportXmlPart[1]/ns0:SalesHeader[1]/ns0:Sales_Line[1]/ns0:IVA[1]" w:storeItemID="{E0B58665-9497-47F8-8A52-3F44956392F2}"/>
                     <w:text/>
@@ -796,7 +1100,7 @@
                     <w:tag w:val="#Nav: InvoiceSales/50501"/>
                     <w:id w:val="1080639017"/>
                     <w:placeholder>
-                      <w:docPart w:val="DefaultPlaceholder_-1854013440"/>
+                      <w:docPart w:val="869F2C5B84BB46F084A9A770110E46B9"/>
                     </w:placeholder>
                     <w:dataBinding w:prefixMappings="xmlns:ns0='urn:microsoft-dynamics-nav/reports/InvoiceSales/50501/'" w:xpath="/ns0:NavWordReportXmlPart[1]/ns0:SalesHeader[1]/ns0:Sales_Line[1]/ns0:Cuota[1]" w:storeItemID="{E0B58665-9497-47F8-8A52-3F44956392F2}"/>
                     <w:text/>
@@ -820,7 +1124,7 @@
                     <w:tag w:val="#Nav: InvoiceSales/50501"/>
                     <w:id w:val="-765065207"/>
                     <w:placeholder>
-                      <w:docPart w:val="DefaultPlaceholder_-1854013440"/>
+                      <w:docPart w:val="869F2C5B84BB46F084A9A770110E46B9"/>
                     </w:placeholder>
                     <w:dataBinding w:prefixMappings="xmlns:ns0='urn:microsoft-dynamics-nav/reports/InvoiceSales/50501/'" w:xpath="/ns0:NavWordReportXmlPart[1]/ns0:SalesHeader[1]/ns0:Sales_Line[1]/ns0:Amount_Including_VAT[1]" w:storeItemID="{E0B58665-9497-47F8-8A52-3F44956392F2}"/>
                     <w:text/>
@@ -853,18 +1157,11 @@
         </w:rPr>
       </w:pPr>
     </w:p>
-    <w:p>
-      <w:pPr>
-        <w:rPr>
-          <w:u w:val="single"/>
-        </w:rPr>
-      </w:pPr>
-    </w:p>
     <w:tbl>
       <w:tblPr>
         <w:tblStyle w:val="Tablaconcuadrcula"/>
+        <w:tblpPr w:leftFromText="141" w:rightFromText="141" w:vertAnchor="text" w:horzAnchor="margin" w:tblpXSpec="center" w:tblpY="312"/>
         <w:tblW w:w="0" w:type="auto"/>
-        <w:tblInd w:w="2405" w:type="dxa"/>
         <w:tblLook w:val="04A0" w:firstRow="1" w:lastRow="0" w:firstColumn="1" w:lastColumn="0" w:noHBand="0" w:noVBand="1"/>
       </w:tblPr>
       <w:tblGrid>
@@ -875,6 +1172,7 @@
         <w:tc>
           <w:tcPr>
             <w:tcW w:w="2409" w:type="dxa"/>
+            <w:shd w:val="clear" w:color="auto" w:fill="5B9BD5" w:themeFill="accent5"/>
           </w:tcPr>
           <w:p>
             <w:pPr>
@@ -882,6 +1180,7 @@
               <w:rPr>
                 <w:b/>
                 <w:bCs/>
+                <w:color w:val="FFFFFF" w:themeColor="background1"/>
                 <w:sz w:val="24"/>
                 <w:szCs w:val="24"/>
               </w:rPr>
@@ -893,6 +1192,7 @@
               <w:rPr>
                 <w:b/>
                 <w:bCs/>
+                <w:color w:val="FFFFFF" w:themeColor="background1"/>
                 <w:sz w:val="24"/>
                 <w:szCs w:val="24"/>
               </w:rPr>
@@ -901,19 +1201,11 @@
               <w:rPr>
                 <w:b/>
                 <w:bCs/>
-                <w:sz w:val="24"/>
-                <w:szCs w:val="24"/>
-              </w:rPr>
-              <w:t>Método</w:t>
-            </w:r>
-            <w:r>
-              <w:rPr>
-                <w:b/>
-                <w:bCs/>
-                <w:sz w:val="24"/>
-                <w:szCs w:val="24"/>
-              </w:rPr>
-              <w:t xml:space="preserve"> de pago</w:t>
+                <w:color w:val="FFFFFF" w:themeColor="background1"/>
+                <w:sz w:val="24"/>
+                <w:szCs w:val="24"/>
+              </w:rPr>
+              <w:t>Método de pago</w:t>
             </w:r>
           </w:p>
           <w:p>
@@ -922,6 +1214,7 @@
               <w:rPr>
                 <w:b/>
                 <w:bCs/>
+                <w:color w:val="FFFFFF" w:themeColor="background1"/>
                 <w:sz w:val="24"/>
                 <w:szCs w:val="24"/>
               </w:rPr>
@@ -931,6 +1224,7 @@
         <w:tc>
           <w:tcPr>
             <w:tcW w:w="2411" w:type="dxa"/>
+            <w:shd w:val="clear" w:color="auto" w:fill="5B9BD5" w:themeFill="accent5"/>
           </w:tcPr>
           <w:p>
             <w:pPr>
@@ -938,6 +1232,7 @@
               <w:rPr>
                 <w:b/>
                 <w:bCs/>
+                <w:color w:val="FFFFFF" w:themeColor="background1"/>
                 <w:sz w:val="24"/>
                 <w:szCs w:val="24"/>
               </w:rPr>
@@ -949,6 +1244,7 @@
               <w:rPr>
                 <w:b/>
                 <w:bCs/>
+                <w:color w:val="FFFFFF" w:themeColor="background1"/>
                 <w:sz w:val="24"/>
                 <w:szCs w:val="24"/>
               </w:rPr>
@@ -957,6 +1253,7 @@
               <w:rPr>
                 <w:b/>
                 <w:bCs/>
+                <w:color w:val="FFFFFF" w:themeColor="background1"/>
                 <w:sz w:val="24"/>
                 <w:szCs w:val="24"/>
               </w:rPr>
@@ -969,6 +1266,7 @@
               <w:rPr>
                 <w:b/>
                 <w:bCs/>
+                <w:color w:val="FFFFFF" w:themeColor="background1"/>
                 <w:sz w:val="24"/>
                 <w:szCs w:val="24"/>
               </w:rPr>
@@ -986,7 +1284,7 @@
             <w:tag w:val="#Nav: InvoiceSales/50501"/>
             <w:id w:val="-1725441684"/>
             <w:placeholder>
-              <w:docPart w:val="DefaultPlaceholder_-1854013440"/>
+              <w:docPart w:val="AA95F3DA55584976B45488E363D8BEC6"/>
             </w:placeholder>
             <w:dataBinding w:prefixMappings="xmlns:ns0='urn:microsoft-dynamics-nav/reports/InvoiceSales/50501/'" w:xpath="/ns0:NavWordReportXmlPart[1]/ns0:SalesHeader[1]/ns0:MetodoPago[1]" w:storeItemID="{E0B58665-9497-47F8-8A52-3F44956392F2}"/>
             <w:text/>
@@ -998,7 +1296,6 @@
               </w:tcPr>
               <w:p>
                 <w:pPr>
-                  <w:jc w:val="center"/>
                   <w:rPr>
                     <w:b/>
                     <w:bCs/>
@@ -1021,7 +1318,7 @@
             <w:tag w:val="#Nav: InvoiceSales/50501"/>
             <w:id w:val="-1217891250"/>
             <w:placeholder>
-              <w:docPart w:val="DefaultPlaceholder_-1854013440"/>
+              <w:docPart w:val="AA95F3DA55584976B45488E363D8BEC6"/>
             </w:placeholder>
             <w:dataBinding w:prefixMappings="xmlns:ns0='urn:microsoft-dynamics-nav/reports/InvoiceSales/50501/'" w:xpath="/ns0:NavWordReportXmlPart[1]/ns0:SalesHeader[1]/ns0:Vencimientos[1]" w:storeItemID="{E0B58665-9497-47F8-8A52-3F44956392F2}"/>
             <w:text/>
@@ -1033,7 +1330,6 @@
               </w:tcPr>
               <w:p>
                 <w:pPr>
-                  <w:jc w:val="center"/>
                   <w:rPr>
                     <w:b/>
                     <w:bCs/>
@@ -1050,6 +1346,34 @@
         </w:sdt>
       </w:tr>
     </w:tbl>
+    <w:p>
+      <w:pPr>
+        <w:rPr>
+          <w:u w:val="single"/>
+        </w:rPr>
+      </w:pPr>
+    </w:p>
+    <w:p>
+      <w:pPr>
+        <w:rPr>
+          <w:u w:val="single"/>
+        </w:rPr>
+      </w:pPr>
+    </w:p>
+    <w:p>
+      <w:pPr>
+        <w:rPr>
+          <w:u w:val="single"/>
+        </w:rPr>
+      </w:pPr>
+    </w:p>
+    <w:p>
+      <w:pPr>
+        <w:rPr>
+          <w:u w:val="single"/>
+        </w:rPr>
+      </w:pPr>
+    </w:p>
     <w:p>
       <w:pPr>
         <w:rPr>
@@ -1204,8 +1528,9 @@
       <w:rPr>
         <w:b/>
         <w:bCs/>
-        <w:sz w:val="44"/>
-        <w:szCs w:val="44"/>
+        <w:color w:val="1F3864" w:themeColor="accent1" w:themeShade="80"/>
+        <w:sz w:val="48"/>
+        <w:szCs w:val="48"/>
       </w:rPr>
       <w:t>FACTURA</w:t>
     </w:r>
@@ -1213,26 +1538,28 @@
       <w:rPr>
         <w:b/>
         <w:bCs/>
+        <w:color w:val="1F3864" w:themeColor="accent1" w:themeShade="80"/>
+        <w:sz w:val="48"/>
+        <w:szCs w:val="48"/>
+      </w:rPr>
+      <w:t xml:space="preserve">  </w:t>
+    </w:r>
+    <w:r>
+      <w:rPr>
+        <w:b/>
+        <w:bCs/>
         <w:sz w:val="40"/>
         <w:szCs w:val="40"/>
       </w:rPr>
-      <w:t xml:space="preserve">                                                    </w:t>
+      <w:t xml:space="preserve">                                             </w:t>
     </w:r>
     <w:r>
       <w:rPr>
         <w:b/>
         <w:bCs/>
-        <w:sz w:val="40"/>
-        <w:szCs w:val="40"/>
-      </w:rPr>
-      <w:t xml:space="preserve"> </w:t>
-    </w:r>
-    <w:r>
-      <w:rPr>
-        <w:b/>
-        <w:bCs/>
-        <w:sz w:val="40"/>
-        <w:szCs w:val="40"/>
+        <w:color w:val="002060"/>
+        <w:sz w:val="44"/>
+        <w:szCs w:val="44"/>
       </w:rPr>
       <w:t>OCA GLOBAL</w:t>
     </w:r>
@@ -1250,6 +1577,7 @@
         <w:rPr>
           <w:b/>
           <w:bCs/>
+          <w:color w:val="2F5496" w:themeColor="accent1" w:themeShade="BF"/>
           <w:sz w:val="40"/>
           <w:szCs w:val="40"/>
         </w:rPr>
@@ -1268,6 +1596,7 @@
           <w:rPr>
             <w:b/>
             <w:bCs/>
+            <w:color w:val="2F5496" w:themeColor="accent1" w:themeShade="BF"/>
             <w:sz w:val="40"/>
             <w:szCs w:val="40"/>
           </w:rPr>
@@ -1306,7 +1635,7 @@
         <w:b/>
         <w:bCs/>
       </w:rPr>
-      <w:t xml:space="preserve">      </w:t>
+      <w:t xml:space="preserve">  </w:t>
     </w:r>
     <w:r>
       <w:rPr>
@@ -1367,18 +1696,18 @@
   <w:tbl>
     <w:tblPr>
       <w:tblStyle w:val="Tablaconcuadrcula"/>
-      <w:tblW w:w="4262" w:type="dxa"/>
-      <w:tblInd w:w="5372" w:type="dxa"/>
+      <w:tblW w:w="4687" w:type="dxa"/>
+      <w:tblInd w:w="4947" w:type="dxa"/>
       <w:tblLook w:val="04A0" w:firstRow="1" w:lastRow="0" w:firstColumn="1" w:lastColumn="0" w:noHBand="0" w:noVBand="1"/>
     </w:tblPr>
     <w:tblGrid>
-      <w:gridCol w:w="1843"/>
+      <w:gridCol w:w="2268"/>
       <w:gridCol w:w="2419"/>
     </w:tblGrid>
     <w:tr>
       <w:tc>
         <w:tcPr>
-          <w:tcW w:w="1843" w:type="dxa"/>
+          <w:tcW w:w="2268" w:type="dxa"/>
           <w:tcBorders>
             <w:top w:val="double" w:color="auto" w:sz="4" w:space="0"/>
             <w:left w:val="double" w:color="auto" w:sz="4" w:space="0"/>
@@ -1460,7 +1789,7 @@
     <w:tr>
       <w:tc>
         <w:tcPr>
-          <w:tcW w:w="1843" w:type="dxa"/>
+          <w:tcW w:w="2268" w:type="dxa"/>
           <w:tcBorders>
             <w:top w:val="double" w:color="auto" w:sz="4" w:space="0"/>
             <w:left w:val="double" w:color="auto" w:sz="4" w:space="0"/>
@@ -1496,14 +1825,14 @@
             <w:rFonts w:ascii="Arial" w:hAnsi="Arial" w:cs="Arial"/>
             <w:color w:val="000000"/>
           </w:rPr>
+          <w:alias w:val="#Nav: /SalesHeader/Sales_Line/Customer_Bank_Account/IBAN"/>
+          <w:tag w:val="#Nav: InvoiceSales/50501"/>
           <w:id w:val="1450671100"/>
           <w:placeholder>
             <w:docPart w:val="DefaultPlaceholder_-1854013440"/>
           </w:placeholder>
           <w:dataBinding w:prefixMappings="xmlns:ns0='urn:microsoft-dynamics-nav/reports/InvoiceSales/50501/'" w:xpath="/ns0:NavWordReportXmlPart[1]/ns0:SalesHeader[1]/ns0:Sales_Line[1]/ns0:Customer_Bank_Account[1]/ns0:IBAN[1]" w:storeItemID="{E0B58665-9497-47F8-8A52-3F44956392F2}"/>
           <w:text/>
-          <w:alias w:val="#Nav: /SalesHeader/Sales_Line/Customer_Bank_Account/IBAN"/>
-          <w:tag w:val="#Nav: InvoiceSales/50501"/>
         </w:sdtPr>
         <w:sdtContent>
           <w:tc>
@@ -1556,6 +1885,82 @@
         <w:szCs w:val="24"/>
       </w:rPr>
     </w:pPr>
+    <w:r>
+      <w:rPr>
+        <w:rFonts w:ascii="Arial" w:hAnsi="Arial" w:cs="Arial"/>
+        <w:b/>
+        <w:bCs/>
+        <w:color w:val="000000"/>
+        <w:sz w:val="24"/>
+        <w:szCs w:val="24"/>
+      </w:rPr>
+      <w:t xml:space="preserve">Cliente: </w:t>
+    </w:r>
+    <w:sdt>
+      <w:sdtPr>
+        <w:rPr>
+          <w:rFonts w:ascii="Arial" w:hAnsi="Arial" w:cs="Arial"/>
+          <w:b/>
+          <w:bCs/>
+          <w:color w:val="000000"/>
+          <w:sz w:val="24"/>
+          <w:szCs w:val="24"/>
+        </w:rPr>
+        <w:alias w:val="#Nav: /SalesHeader/NumeroCliente"/>
+        <w:tag w:val="#Nav: InvoiceSales/50501"/>
+        <w:id w:val="631834763"/>
+        <w:placeholder>
+          <w:docPart w:val="DefaultPlaceholder_-1854013440"/>
+        </w:placeholder>
+        <w:dataBinding w:prefixMappings="xmlns:ns0='urn:microsoft-dynamics-nav/reports/InvoiceSales/50501/'" w:xpath="/ns0:NavWordReportXmlPart[1]/ns0:SalesHeader[1]/ns0:NumeroCliente[1]" w:storeItemID="{E0B58665-9497-47F8-8A52-3F44956392F2}"/>
+        <w:text/>
+      </w:sdtPr>
+      <w:sdtContent>
+        <w:proofErr w:type="spellStart"/>
+        <w:r>
+          <w:rPr>
+            <w:rFonts w:ascii="Arial" w:hAnsi="Arial" w:cs="Arial"/>
+            <w:b/>
+            <w:bCs/>
+            <w:color w:val="000000"/>
+            <w:sz w:val="24"/>
+            <w:szCs w:val="24"/>
+          </w:rPr>
+          <w:t>NumeroCliente</w:t>
+        </w:r>
+        <w:proofErr w:type="spellEnd"/>
+      </w:sdtContent>
+    </w:sdt>
+    <w:r>
+      <w:rPr>
+        <w:rFonts w:ascii="Arial" w:hAnsi="Arial" w:cs="Arial"/>
+        <w:b/>
+        <w:bCs/>
+        <w:color w:val="000000"/>
+        <w:sz w:val="24"/>
+        <w:szCs w:val="24"/>
+      </w:rPr>
+      <w:t xml:space="preserve"> </w:t>
+    </w:r>
+  </w:p>
+  <w:p>
+    <w:pPr>
+      <w:pStyle w:val="Encabezado"/>
+      <w:tabs>
+        <w:tab w:val="clear" w:pos="4252"/>
+        <w:tab w:val="clear" w:pos="8504"/>
+        <w:tab w:val="left" w:pos="2415"/>
+        <w:tab w:val="left" w:pos="3315"/>
+      </w:tabs>
+      <w:rPr>
+        <w:rFonts w:ascii="Arial" w:hAnsi="Arial" w:cs="Arial"/>
+        <w:b/>
+        <w:bCs/>
+        <w:color w:val="000000"/>
+        <w:sz w:val="24"/>
+        <w:szCs w:val="24"/>
+      </w:rPr>
+    </w:pPr>
     <w:sdt>
       <w:sdtPr>
         <w:rPr>
@@ -1848,17 +2253,6 @@
         </w:r>
       </w:sdtContent>
     </w:sdt>
-    <w:r>
-      <w:rPr>
-        <w:rFonts w:ascii="Arial" w:hAnsi="Arial" w:cs="Arial"/>
-        <w:b/>
-        <w:bCs/>
-        <w:color w:val="000000"/>
-        <w:sz w:val="24"/>
-        <w:szCs w:val="24"/>
-      </w:rPr>
-      <w:tab/>
-    </w:r>
   </w:p>
   <w:p>
     <w:pPr>
@@ -2380,6 +2774,466 @@
       <w:color w:val="808080"/>
     </w:rPr>
   </w:style>
+  <w:style w:type="table" w:styleId="Tabladelista6concolores-nfasis1">
+    <w:name w:val="List Table 6 Colorful Accent 1"/>
+    <w:basedOn w:val="Tablanormal"/>
+    <w:uiPriority w:val="51"/>
+    <w:rsid w:val="005610F4"/>
+    <w:pPr>
+      <w:spacing w:after="0" w:line="240" w:lineRule="auto"/>
+    </w:pPr>
+    <w:rPr>
+      <w:color w:val="2F5496" w:themeColor="accent1" w:themeShade="BF"/>
+    </w:rPr>
+    <w:tblPr>
+      <w:tblStyleRowBandSize w:val="1"/>
+      <w:tblStyleColBandSize w:val="1"/>
+      <w:tblBorders>
+        <w:top w:val="single" w:sz="4" w:space="0" w:color="4472C4" w:themeColor="accent1"/>
+        <w:bottom w:val="single" w:sz="4" w:space="0" w:color="4472C4" w:themeColor="accent1"/>
+      </w:tblBorders>
+    </w:tblPr>
+    <w:tblStylePr w:type="firstRow">
+      <w:rPr>
+        <w:b/>
+        <w:bCs/>
+      </w:rPr>
+      <w:tblPr/>
+      <w:tcPr>
+        <w:tcBorders>
+          <w:bottom w:val="single" w:sz="4" w:space="0" w:color="4472C4" w:themeColor="accent1"/>
+        </w:tcBorders>
+      </w:tcPr>
+    </w:tblStylePr>
+    <w:tblStylePr w:type="lastRow">
+      <w:rPr>
+        <w:b/>
+        <w:bCs/>
+      </w:rPr>
+      <w:tblPr/>
+      <w:tcPr>
+        <w:tcBorders>
+          <w:top w:val="double" w:sz="4" w:space="0" w:color="4472C4" w:themeColor="accent1"/>
+        </w:tcBorders>
+      </w:tcPr>
+    </w:tblStylePr>
+    <w:tblStylePr w:type="firstCol">
+      <w:rPr>
+        <w:b/>
+        <w:bCs/>
+      </w:rPr>
+    </w:tblStylePr>
+    <w:tblStylePr w:type="lastCol">
+      <w:rPr>
+        <w:b/>
+        <w:bCs/>
+      </w:rPr>
+    </w:tblStylePr>
+    <w:tblStylePr w:type="band1Vert">
+      <w:tblPr/>
+      <w:tcPr>
+        <w:shd w:val="clear" w:color="auto" w:fill="D9E2F3" w:themeFill="accent1" w:themeFillTint="33"/>
+      </w:tcPr>
+    </w:tblStylePr>
+    <w:tblStylePr w:type="band1Horz">
+      <w:tblPr/>
+      <w:tcPr>
+        <w:shd w:val="clear" w:color="auto" w:fill="D9E2F3" w:themeFill="accent1" w:themeFillTint="33"/>
+      </w:tcPr>
+    </w:tblStylePr>
+  </w:style>
+  <w:style w:type="table" w:styleId="Tabladelista6concolores-nfasis6">
+    <w:name w:val="List Table 6 Colorful Accent 6"/>
+    <w:basedOn w:val="Tablanormal"/>
+    <w:uiPriority w:val="51"/>
+    <w:rsid w:val="005610F4"/>
+    <w:pPr>
+      <w:spacing w:after="0" w:line="240" w:lineRule="auto"/>
+    </w:pPr>
+    <w:rPr>
+      <w:color w:val="538135" w:themeColor="accent6" w:themeShade="BF"/>
+    </w:rPr>
+    <w:tblPr>
+      <w:tblStyleRowBandSize w:val="1"/>
+      <w:tblStyleColBandSize w:val="1"/>
+      <w:tblBorders>
+        <w:top w:val="single" w:sz="4" w:space="0" w:color="70AD47" w:themeColor="accent6"/>
+        <w:bottom w:val="single" w:sz="4" w:space="0" w:color="70AD47" w:themeColor="accent6"/>
+      </w:tblBorders>
+    </w:tblPr>
+    <w:tblStylePr w:type="firstRow">
+      <w:rPr>
+        <w:b/>
+        <w:bCs/>
+      </w:rPr>
+      <w:tblPr/>
+      <w:tcPr>
+        <w:tcBorders>
+          <w:bottom w:val="single" w:sz="4" w:space="0" w:color="70AD47" w:themeColor="accent6"/>
+        </w:tcBorders>
+      </w:tcPr>
+    </w:tblStylePr>
+    <w:tblStylePr w:type="lastRow">
+      <w:rPr>
+        <w:b/>
+        <w:bCs/>
+      </w:rPr>
+      <w:tblPr/>
+      <w:tcPr>
+        <w:tcBorders>
+          <w:top w:val="double" w:sz="4" w:space="0" w:color="70AD47" w:themeColor="accent6"/>
+        </w:tcBorders>
+      </w:tcPr>
+    </w:tblStylePr>
+    <w:tblStylePr w:type="firstCol">
+      <w:rPr>
+        <w:b/>
+        <w:bCs/>
+      </w:rPr>
+    </w:tblStylePr>
+    <w:tblStylePr w:type="lastCol">
+      <w:rPr>
+        <w:b/>
+        <w:bCs/>
+      </w:rPr>
+    </w:tblStylePr>
+    <w:tblStylePr w:type="band1Vert">
+      <w:tblPr/>
+      <w:tcPr>
+        <w:shd w:val="clear" w:color="auto" w:fill="E2EFD9" w:themeFill="accent6" w:themeFillTint="33"/>
+      </w:tcPr>
+    </w:tblStylePr>
+    <w:tblStylePr w:type="band1Horz">
+      <w:tblPr/>
+      <w:tcPr>
+        <w:shd w:val="clear" w:color="auto" w:fill="E2EFD9" w:themeFill="accent6" w:themeFillTint="33"/>
+      </w:tcPr>
+    </w:tblStylePr>
+  </w:style>
+  <w:style w:type="table" w:styleId="Tabladelista3-nfasis1">
+    <w:name w:val="List Table 3 Accent 1"/>
+    <w:basedOn w:val="Tablanormal"/>
+    <w:uiPriority w:val="48"/>
+    <w:rsid w:val="005610F4"/>
+    <w:pPr>
+      <w:spacing w:after="0" w:line="240" w:lineRule="auto"/>
+    </w:pPr>
+    <w:tblPr>
+      <w:tblStyleRowBandSize w:val="1"/>
+      <w:tblStyleColBandSize w:val="1"/>
+      <w:tblBorders>
+        <w:top w:val="single" w:sz="4" w:space="0" w:color="4472C4" w:themeColor="accent1"/>
+        <w:left w:val="single" w:sz="4" w:space="0" w:color="4472C4" w:themeColor="accent1"/>
+        <w:bottom w:val="single" w:sz="4" w:space="0" w:color="4472C4" w:themeColor="accent1"/>
+        <w:right w:val="single" w:sz="4" w:space="0" w:color="4472C4" w:themeColor="accent1"/>
+      </w:tblBorders>
+    </w:tblPr>
+    <w:tblStylePr w:type="firstRow">
+      <w:rPr>
+        <w:b/>
+        <w:bCs/>
+        <w:color w:val="FFFFFF" w:themeColor="background1"/>
+      </w:rPr>
+      <w:tblPr/>
+      <w:tcPr>
+        <w:shd w:val="clear" w:color="auto" w:fill="4472C4" w:themeFill="accent1"/>
+      </w:tcPr>
+    </w:tblStylePr>
+    <w:tblStylePr w:type="lastRow">
+      <w:rPr>
+        <w:b/>
+        <w:bCs/>
+      </w:rPr>
+      <w:tblPr/>
+      <w:tcPr>
+        <w:tcBorders>
+          <w:top w:val="double" w:sz="4" w:space="0" w:color="4472C4" w:themeColor="accent1"/>
+        </w:tcBorders>
+        <w:shd w:val="clear" w:color="auto" w:fill="FFFFFF" w:themeFill="background1"/>
+      </w:tcPr>
+    </w:tblStylePr>
+    <w:tblStylePr w:type="firstCol">
+      <w:rPr>
+        <w:b/>
+        <w:bCs/>
+      </w:rPr>
+      <w:tblPr/>
+      <w:tcPr>
+        <w:tcBorders>
+          <w:right w:val="nil"/>
+        </w:tcBorders>
+        <w:shd w:val="clear" w:color="auto" w:fill="FFFFFF" w:themeFill="background1"/>
+      </w:tcPr>
+    </w:tblStylePr>
+    <w:tblStylePr w:type="lastCol">
+      <w:rPr>
+        <w:b/>
+        <w:bCs/>
+      </w:rPr>
+      <w:tblPr/>
+      <w:tcPr>
+        <w:tcBorders>
+          <w:left w:val="nil"/>
+        </w:tcBorders>
+        <w:shd w:val="clear" w:color="auto" w:fill="FFFFFF" w:themeFill="background1"/>
+      </w:tcPr>
+    </w:tblStylePr>
+    <w:tblStylePr w:type="band1Vert">
+      <w:tblPr/>
+      <w:tcPr>
+        <w:tcBorders>
+          <w:left w:val="single" w:sz="4" w:space="0" w:color="4472C4" w:themeColor="accent1"/>
+          <w:right w:val="single" w:sz="4" w:space="0" w:color="4472C4" w:themeColor="accent1"/>
+        </w:tcBorders>
+      </w:tcPr>
+    </w:tblStylePr>
+    <w:tblStylePr w:type="band1Horz">
+      <w:tblPr/>
+      <w:tcPr>
+        <w:tcBorders>
+          <w:top w:val="single" w:sz="4" w:space="0" w:color="4472C4" w:themeColor="accent1"/>
+          <w:bottom w:val="single" w:sz="4" w:space="0" w:color="4472C4" w:themeColor="accent1"/>
+          <w:insideH w:val="nil"/>
+        </w:tcBorders>
+      </w:tcPr>
+    </w:tblStylePr>
+    <w:tblStylePr w:type="neCell">
+      <w:tblPr/>
+      <w:tcPr>
+        <w:tcBorders>
+          <w:left w:val="nil"/>
+          <w:bottom w:val="nil"/>
+        </w:tcBorders>
+      </w:tcPr>
+    </w:tblStylePr>
+    <w:tblStylePr w:type="nwCell">
+      <w:tblPr/>
+      <w:tcPr>
+        <w:tcBorders>
+          <w:bottom w:val="nil"/>
+          <w:right w:val="nil"/>
+        </w:tcBorders>
+      </w:tcPr>
+    </w:tblStylePr>
+    <w:tblStylePr w:type="seCell">
+      <w:tblPr/>
+      <w:tcPr>
+        <w:tcBorders>
+          <w:top w:val="double" w:sz="4" w:space="0" w:color="4472C4" w:themeColor="accent1"/>
+          <w:left w:val="nil"/>
+        </w:tcBorders>
+      </w:tcPr>
+    </w:tblStylePr>
+    <w:tblStylePr w:type="swCell">
+      <w:tblPr/>
+      <w:tcPr>
+        <w:tcBorders>
+          <w:top w:val="double" w:sz="4" w:space="0" w:color="4472C4" w:themeColor="accent1"/>
+          <w:right w:val="nil"/>
+        </w:tcBorders>
+      </w:tcPr>
+    </w:tblStylePr>
+  </w:style>
+  <w:style w:type="table" w:styleId="Tablaconcuadrcula4-nfasis1">
+    <w:name w:val="Grid Table 4 Accent 1"/>
+    <w:basedOn w:val="Tablanormal"/>
+    <w:uiPriority w:val="49"/>
+    <w:rsid w:val="005610F4"/>
+    <w:pPr>
+      <w:spacing w:after="0" w:line="240" w:lineRule="auto"/>
+    </w:pPr>
+    <w:tblPr>
+      <w:tblStyleRowBandSize w:val="1"/>
+      <w:tblStyleColBandSize w:val="1"/>
+      <w:tblBorders>
+        <w:top w:val="single" w:sz="4" w:space="0" w:color="8EAADB" w:themeColor="accent1" w:themeTint="99"/>
+        <w:left w:val="single" w:sz="4" w:space="0" w:color="8EAADB" w:themeColor="accent1" w:themeTint="99"/>
+        <w:bottom w:val="single" w:sz="4" w:space="0" w:color="8EAADB" w:themeColor="accent1" w:themeTint="99"/>
+        <w:right w:val="single" w:sz="4" w:space="0" w:color="8EAADB" w:themeColor="accent1" w:themeTint="99"/>
+        <w:insideH w:val="single" w:sz="4" w:space="0" w:color="8EAADB" w:themeColor="accent1" w:themeTint="99"/>
+        <w:insideV w:val="single" w:sz="4" w:space="0" w:color="8EAADB" w:themeColor="accent1" w:themeTint="99"/>
+      </w:tblBorders>
+    </w:tblPr>
+    <w:tblStylePr w:type="firstRow">
+      <w:rPr>
+        <w:b/>
+        <w:bCs/>
+        <w:color w:val="FFFFFF" w:themeColor="background1"/>
+      </w:rPr>
+      <w:tblPr/>
+      <w:tcPr>
+        <w:tcBorders>
+          <w:top w:val="single" w:sz="4" w:space="0" w:color="4472C4" w:themeColor="accent1"/>
+          <w:left w:val="single" w:sz="4" w:space="0" w:color="4472C4" w:themeColor="accent1"/>
+          <w:bottom w:val="single" w:sz="4" w:space="0" w:color="4472C4" w:themeColor="accent1"/>
+          <w:right w:val="single" w:sz="4" w:space="0" w:color="4472C4" w:themeColor="accent1"/>
+          <w:insideH w:val="nil"/>
+          <w:insideV w:val="nil"/>
+        </w:tcBorders>
+        <w:shd w:val="clear" w:color="auto" w:fill="4472C4" w:themeFill="accent1"/>
+      </w:tcPr>
+    </w:tblStylePr>
+    <w:tblStylePr w:type="lastRow">
+      <w:rPr>
+        <w:b/>
+        <w:bCs/>
+      </w:rPr>
+      <w:tblPr/>
+      <w:tcPr>
+        <w:tcBorders>
+          <w:top w:val="double" w:sz="4" w:space="0" w:color="4472C4" w:themeColor="accent1"/>
+        </w:tcBorders>
+      </w:tcPr>
+    </w:tblStylePr>
+    <w:tblStylePr w:type="firstCol">
+      <w:rPr>
+        <w:b/>
+        <w:bCs/>
+      </w:rPr>
+    </w:tblStylePr>
+    <w:tblStylePr w:type="lastCol">
+      <w:rPr>
+        <w:b/>
+        <w:bCs/>
+      </w:rPr>
+    </w:tblStylePr>
+    <w:tblStylePr w:type="band1Vert">
+      <w:tblPr/>
+      <w:tcPr>
+        <w:shd w:val="clear" w:color="auto" w:fill="D9E2F3" w:themeFill="accent1" w:themeFillTint="33"/>
+      </w:tcPr>
+    </w:tblStylePr>
+    <w:tblStylePr w:type="band1Horz">
+      <w:tblPr/>
+      <w:tcPr>
+        <w:shd w:val="clear" w:color="auto" w:fill="D9E2F3" w:themeFill="accent1" w:themeFillTint="33"/>
+      </w:tcPr>
+    </w:tblStylePr>
+  </w:style>
+  <w:style w:type="table" w:styleId="Tabladelista3-nfasis5">
+    <w:name w:val="List Table 3 Accent 5"/>
+    <w:basedOn w:val="Tablanormal"/>
+    <w:uiPriority w:val="48"/>
+    <w:rsid w:val="005610F4"/>
+    <w:pPr>
+      <w:spacing w:after="0" w:line="240" w:lineRule="auto"/>
+    </w:pPr>
+    <w:tblPr>
+      <w:tblStyleRowBandSize w:val="1"/>
+      <w:tblStyleColBandSize w:val="1"/>
+      <w:tblBorders>
+        <w:top w:val="single" w:sz="4" w:space="0" w:color="5B9BD5" w:themeColor="accent5"/>
+        <w:left w:val="single" w:sz="4" w:space="0" w:color="5B9BD5" w:themeColor="accent5"/>
+        <w:bottom w:val="single" w:sz="4" w:space="0" w:color="5B9BD5" w:themeColor="accent5"/>
+        <w:right w:val="single" w:sz="4" w:space="0" w:color="5B9BD5" w:themeColor="accent5"/>
+      </w:tblBorders>
+    </w:tblPr>
+    <w:tblStylePr w:type="firstRow">
+      <w:rPr>
+        <w:b/>
+        <w:bCs/>
+        <w:color w:val="FFFFFF" w:themeColor="background1"/>
+      </w:rPr>
+      <w:tblPr/>
+      <w:tcPr>
+        <w:shd w:val="clear" w:color="auto" w:fill="5B9BD5" w:themeFill="accent5"/>
+      </w:tcPr>
+    </w:tblStylePr>
+    <w:tblStylePr w:type="lastRow">
+      <w:rPr>
+        <w:b/>
+        <w:bCs/>
+      </w:rPr>
+      <w:tblPr/>
+      <w:tcPr>
+        <w:tcBorders>
+          <w:top w:val="double" w:sz="4" w:space="0" w:color="5B9BD5" w:themeColor="accent5"/>
+        </w:tcBorders>
+        <w:shd w:val="clear" w:color="auto" w:fill="FFFFFF" w:themeFill="background1"/>
+      </w:tcPr>
+    </w:tblStylePr>
+    <w:tblStylePr w:type="firstCol">
+      <w:rPr>
+        <w:b/>
+        <w:bCs/>
+      </w:rPr>
+      <w:tblPr/>
+      <w:tcPr>
+        <w:tcBorders>
+          <w:right w:val="nil"/>
+        </w:tcBorders>
+        <w:shd w:val="clear" w:color="auto" w:fill="FFFFFF" w:themeFill="background1"/>
+      </w:tcPr>
+    </w:tblStylePr>
+    <w:tblStylePr w:type="lastCol">
+      <w:rPr>
+        <w:b/>
+        <w:bCs/>
+      </w:rPr>
+      <w:tblPr/>
+      <w:tcPr>
+        <w:tcBorders>
+          <w:left w:val="nil"/>
+        </w:tcBorders>
+        <w:shd w:val="clear" w:color="auto" w:fill="FFFFFF" w:themeFill="background1"/>
+      </w:tcPr>
+    </w:tblStylePr>
+    <w:tblStylePr w:type="band1Vert">
+      <w:tblPr/>
+      <w:tcPr>
+        <w:tcBorders>
+          <w:left w:val="single" w:sz="4" w:space="0" w:color="5B9BD5" w:themeColor="accent5"/>
+          <w:right w:val="single" w:sz="4" w:space="0" w:color="5B9BD5" w:themeColor="accent5"/>
+        </w:tcBorders>
+      </w:tcPr>
+    </w:tblStylePr>
+    <w:tblStylePr w:type="band1Horz">
+      <w:tblPr/>
+      <w:tcPr>
+        <w:tcBorders>
+          <w:top w:val="single" w:sz="4" w:space="0" w:color="5B9BD5" w:themeColor="accent5"/>
+          <w:bottom w:val="single" w:sz="4" w:space="0" w:color="5B9BD5" w:themeColor="accent5"/>
+          <w:insideH w:val="nil"/>
+        </w:tcBorders>
+      </w:tcPr>
+    </w:tblStylePr>
+    <w:tblStylePr w:type="neCell">
+      <w:tblPr/>
+      <w:tcPr>
+        <w:tcBorders>
+          <w:left w:val="nil"/>
+          <w:bottom w:val="nil"/>
+        </w:tcBorders>
+      </w:tcPr>
+    </w:tblStylePr>
+    <w:tblStylePr w:type="nwCell">
+      <w:tblPr/>
+      <w:tcPr>
+        <w:tcBorders>
+          <w:bottom w:val="nil"/>
+          <w:right w:val="nil"/>
+        </w:tcBorders>
+      </w:tcPr>
+    </w:tblStylePr>
+    <w:tblStylePr w:type="seCell">
+      <w:tblPr/>
+      <w:tcPr>
+        <w:tcBorders>
+          <w:top w:val="double" w:sz="4" w:space="0" w:color="5B9BD5" w:themeColor="accent5"/>
+          <w:left w:val="nil"/>
+        </w:tcBorders>
+      </w:tcPr>
+    </w:tblStylePr>
+    <w:tblStylePr w:type="swCell">
+      <w:tblPr/>
+      <w:tcPr>
+        <w:tcBorders>
+          <w:top w:val="double" w:sz="4" w:space="0" w:color="5B9BD5" w:themeColor="accent5"/>
+          <w:right w:val="nil"/>
+        </w:tcBorders>
+      </w:tcPr>
+    </w:tblStylePr>
+  </w:style>
 </w:styles>
 </file>
 
@@ -2434,6 +3288,93 @@
               <w:rStyle w:val="Textodelmarcadordeposicin"/>
             </w:rPr>
             <w:t>Escriba cualquier contenido que desee que se repita, incluidos otros controles de contenido. También puede insertar este control en filas de tablas para repetir partes de una tabla.</w:t>
+          </w:r>
+        </w:p>
+      </w:docPartBody>
+    </w:docPart>
+    <w:docPart>
+      <w:docPartPr>
+        <w:name w:val="6BDF2C3F534E431298918567680009D7"/>
+        <w:category>
+          <w:name w:val="General"/>
+          <w:gallery w:val="placeholder"/>
+        </w:category>
+        <w:types>
+          <w:type w:val="bbPlcHdr"/>
+        </w:types>
+        <w:behaviors>
+          <w:behavior w:val="content"/>
+        </w:behaviors>
+        <w:guid w:val="{7B820ECE-AB88-4805-B54B-316E43328B2D}"/>
+      </w:docPartPr>
+      <w:docPartBody>
+        <w:p>
+          <w:pPr>
+            <w:pStyle w:val="6BDF2C3F534E431298918567680009D7"/>
+          </w:pPr>
+          <w:r>
+            <w:rPr>
+              <w:rStyle w:val="Textodelmarcadordeposicin"/>
+            </w:rPr>
+            <w:t>Escriba cualquier contenido que desee que se repita, incluidos otros controles de contenido. También puede insertar este control en filas de tablas para repetir partes de una tabla.</w:t>
+          </w:r>
+        </w:p>
+      </w:docPartBody>
+    </w:docPart>
+    <w:docPart>
+      <w:docPartPr>
+        <w:name w:val="869F2C5B84BB46F084A9A770110E46B9"/>
+        <w:category>
+          <w:name w:val="General"/>
+          <w:gallery w:val="placeholder"/>
+        </w:category>
+        <w:types>
+          <w:type w:val="bbPlcHdr"/>
+        </w:types>
+        <w:behaviors>
+          <w:behavior w:val="content"/>
+        </w:behaviors>
+        <w:guid w:val="{3A5C4DE6-4B19-46DB-9E7A-94E6CC8161FA}"/>
+      </w:docPartPr>
+      <w:docPartBody>
+        <w:p>
+          <w:pPr>
+            <w:pStyle w:val="869F2C5B84BB46F084A9A770110E46B9"/>
+          </w:pPr>
+          <w:r>
+            <w:rPr>
+              <w:rStyle w:val="Textodelmarcadordeposicin"/>
+            </w:rPr>
+            <w:t>Haga clic o pulse aquí para escribir texto.</w:t>
+          </w:r>
+        </w:p>
+      </w:docPartBody>
+    </w:docPart>
+    <w:docPart>
+      <w:docPartPr>
+        <w:name w:val="AA95F3DA55584976B45488E363D8BEC6"/>
+        <w:category>
+          <w:name w:val="General"/>
+          <w:gallery w:val="placeholder"/>
+        </w:category>
+        <w:types>
+          <w:type w:val="bbPlcHdr"/>
+        </w:types>
+        <w:behaviors>
+          <w:behavior w:val="content"/>
+        </w:behaviors>
+        <w:guid w:val="{B0CD1A3E-8192-4532-AC9C-4213FCD26AD1}"/>
+      </w:docPartPr>
+      <w:docPartBody>
+        <w:p>
+          <w:pPr>
+            <w:pStyle w:val="AA95F3DA55584976B45488E363D8BEC6"/>
+          </w:pPr>
+          <w:r>
+            <w:rPr>
+              <w:rStyle w:val="Textodelmarcadordeposicin"/>
+            </w:rPr>
+            <w:t>Haga clic o pulse aquí para escribir texto.</w:t>
           </w:r>
         </w:p>
       </w:docPartBody>
@@ -2493,9 +3434,15 @@
   <w:rsids>
     <w:rsidRoot w:val="00E95752"/>
     <w:rsid w:val="000C4191"/>
+    <w:rsid w:val="000C7B7A"/>
+    <w:rsid w:val="001852AE"/>
+    <w:rsid w:val="001B1678"/>
     <w:rsid w:val="00225217"/>
+    <w:rsid w:val="002C631E"/>
     <w:rsid w:val="003201CE"/>
+    <w:rsid w:val="00425394"/>
     <w:rsid w:val="004269C3"/>
+    <w:rsid w:val="004D5C43"/>
     <w:rsid w:val="00526EAC"/>
     <w:rsid w:val="005D1AAE"/>
     <w:rsid w:val="00644EDA"/>
@@ -2505,11 +3452,19 @@
     <w:rsid w:val="00790F58"/>
     <w:rsid w:val="008054FB"/>
     <w:rsid w:val="0082159E"/>
+    <w:rsid w:val="008C4722"/>
+    <w:rsid w:val="008D6ED0"/>
     <w:rsid w:val="0095428C"/>
     <w:rsid w:val="00AE585E"/>
+    <w:rsid w:val="00B62CF3"/>
     <w:rsid w:val="00D629F1"/>
+    <w:rsid w:val="00D80F57"/>
+    <w:rsid w:val="00E61CF5"/>
     <w:rsid w:val="00E95752"/>
     <w:rsid w:val="00EA5883"/>
+    <w:rsid w:val="00F13F64"/>
+    <w:rsid w:val="00F75B35"/>
+    <w:rsid w:val="00FB0FE6"/>
     <w:rsid w:val="00FD5094"/>
   </w:rsids>
   <m:mathPr>
@@ -2964,10 +3919,22 @@
     <w:basedOn w:val="Fuentedeprrafopredeter"/>
     <w:uiPriority w:val="99"/>
     <w:semiHidden/>
-    <w:rsid w:val="003201CE"/>
+    <w:rsid w:val="00E61CF5"/>
     <w:rPr>
       <w:color w:val="808080"/>
     </w:rPr>
+  </w:style>
+  <w:style w:type="paragraph" w:customStyle="1" w:styleId="6BDF2C3F534E431298918567680009D7">
+    <w:name w:val="6BDF2C3F534E431298918567680009D7"/>
+    <w:rsid w:val="00E61CF5"/>
+  </w:style>
+  <w:style w:type="paragraph" w:customStyle="1" w:styleId="869F2C5B84BB46F084A9A770110E46B9">
+    <w:name w:val="869F2C5B84BB46F084A9A770110E46B9"/>
+    <w:rsid w:val="00E61CF5"/>
+  </w:style>
+  <w:style w:type="paragraph" w:customStyle="1" w:styleId="AA95F3DA55584976B45488E363D8BEC6">
+    <w:name w:val="AA95F3DA55584976B45488E363D8BEC6"/>
+    <w:rsid w:val="00E61CF5"/>
   </w:style>
 </w:styles>
 </file>

</xml_diff>